<commit_message>
Fotos funcionamiento y JUnit
</commit_message>
<xml_diff>
--- a/hdt1fotos.docx
+++ b/hdt1fotos.docx
@@ -105,6 +105,18 @@
       </w:pPr>
       <w:r>
         <w:t>Hoja de trabajo 1: Radio</w:t>
+      </w:r>
+    </w:p>
+    <w:p>
+      <w:pPr>
+        <w:pStyle w:val="Prrafodelista"/>
+        <w:numPr>
+          <w:ilvl w:val="0"/>
+          <w:numId w:val="1"/>
+        </w:numPr>
+      </w:pPr>
+      <w:r>
+        <w:t>Funcionamiento del programa usando nuestro código</w:t>
       </w:r>
     </w:p>
     <w:p>
@@ -129,7 +141,7 @@
                     <pic:cNvPicPr/>
                   </pic:nvPicPr>
                   <pic:blipFill rotWithShape="1">
-                    <a:blip r:embed="rId4">
+                    <a:blip r:embed="rId5">
                       <a:extLst>
                         <a:ext uri="{28A0092B-C50C-407E-A947-70E740481C1C}">
                           <a14:useLocalDpi xmlns:a14="http://schemas.microsoft.com/office/drawing/2010/main" val="0"/>
@@ -186,7 +198,7 @@
                     <pic:cNvPicPr/>
                   </pic:nvPicPr>
                   <pic:blipFill rotWithShape="1">
-                    <a:blip r:embed="rId5">
+                    <a:blip r:embed="rId6">
                       <a:extLst>
                         <a:ext uri="{28A0092B-C50C-407E-A947-70E740481C1C}">
                           <a14:useLocalDpi xmlns:a14="http://schemas.microsoft.com/office/drawing/2010/main" val="0"/>
@@ -219,6 +231,20 @@
           </wp:inline>
         </w:drawing>
       </w:r>
+    </w:p>
+    <w:p>
+      <w:r>
+        <w:t xml:space="preserve">En estas dos fotos se observa como aparecen las emisoras AM. En la de la derecha se </w:t>
+      </w:r>
+      <w:r>
+        <w:t>guarda la emiso</w:t>
+      </w:r>
+      <w:r>
+        <w:t>ra 640 en el botón 5.</w:t>
+      </w:r>
+    </w:p>
+    <w:p/>
+    <w:p>
       <w:r>
         <w:rPr>
           <w:noProof/>
@@ -240,7 +266,7 @@
                     <pic:cNvPicPr/>
                   </pic:nvPicPr>
                   <pic:blipFill rotWithShape="1">
-                    <a:blip r:embed="rId6">
+                    <a:blip r:embed="rId7">
                       <a:extLst>
                         <a:ext uri="{28A0092B-C50C-407E-A947-70E740481C1C}">
                           <a14:useLocalDpi xmlns:a14="http://schemas.microsoft.com/office/drawing/2010/main" val="0"/>
@@ -297,7 +323,7 @@
                     <pic:cNvPicPr/>
                   </pic:nvPicPr>
                   <pic:blipFill rotWithShape="1">
-                    <a:blip r:embed="rId7">
+                    <a:blip r:embed="rId8">
                       <a:extLst>
                         <a:ext uri="{28A0092B-C50C-407E-A947-70E740481C1C}">
                           <a14:useLocalDpi xmlns:a14="http://schemas.microsoft.com/office/drawing/2010/main" val="0"/>
@@ -330,9 +356,144 @@
           </wp:inline>
         </w:drawing>
       </w:r>
+    </w:p>
+    <w:p>
+      <w:r>
+        <w:t>Aquí se observa que cuando la radio se apaga, se deshabilitan los demás botones. En la de la derecha se muestra cómo cambian las estaciones cuando la radio es FM.</w:t>
+      </w:r>
+    </w:p>
+    <w:p/>
+    <w:p>
+      <w:pPr>
+        <w:pStyle w:val="Prrafodelista"/>
+        <w:numPr>
+          <w:ilvl w:val="0"/>
+          <w:numId w:val="1"/>
+        </w:numPr>
+      </w:pPr>
+      <w:r>
+        <w:lastRenderedPageBreak/>
+        <w:t xml:space="preserve">Pruebas unitarias con </w:t>
+      </w:r>
+      <w:proofErr w:type="spellStart"/>
+      <w:r>
+        <w:t>JUnit</w:t>
+      </w:r>
+      <w:proofErr w:type="spellEnd"/>
+    </w:p>
+    <w:p>
+      <w:r>
+        <w:rPr>
+          <w:noProof/>
+          <w:lang w:eastAsia="es-GT"/>
+        </w:rPr>
+        <w:drawing>
+          <wp:inline distT="0" distB="0" distL="0" distR="0" wp14:anchorId="198C6767" wp14:editId="74334E66">
+            <wp:extent cx="4023360" cy="1435246"/>
+            <wp:effectExtent l="0" t="0" r="0" b="0"/>
+            <wp:docPr id="6" name="Imagen 6"/>
+            <wp:cNvGraphicFramePr>
+              <a:graphicFrameLocks xmlns:a="http://schemas.openxmlformats.org/drawingml/2006/main" noChangeAspect="1"/>
+            </wp:cNvGraphicFramePr>
+            <a:graphic xmlns:a="http://schemas.openxmlformats.org/drawingml/2006/main">
+              <a:graphicData uri="http://schemas.openxmlformats.org/drawingml/2006/picture">
+                <pic:pic xmlns:pic="http://schemas.openxmlformats.org/drawingml/2006/picture">
+                  <pic:nvPicPr>
+                    <pic:cNvPr id="1" name=""/>
+                    <pic:cNvPicPr/>
+                  </pic:nvPicPr>
+                  <pic:blipFill rotWithShape="1">
+                    <a:blip r:embed="rId9"/>
+                    <a:srcRect t="68795" r="50819"/>
+                    <a:stretch/>
+                  </pic:blipFill>
+                  <pic:spPr bwMode="auto">
+                    <a:xfrm>
+                      <a:off x="0" y="0"/>
+                      <a:ext cx="4063706" cy="1449638"/>
+                    </a:xfrm>
+                    <a:prstGeom prst="rect">
+                      <a:avLst/>
+                    </a:prstGeom>
+                    <a:ln>
+                      <a:noFill/>
+                    </a:ln>
+                    <a:extLst>
+                      <a:ext uri="{53640926-AAD7-44D8-BBD7-CCE9431645EC}">
+                        <a14:shadowObscured xmlns:a14="http://schemas.microsoft.com/office/drawing/2010/main"/>
+                      </a:ext>
+                    </a:extLst>
+                  </pic:spPr>
+                </pic:pic>
+              </a:graphicData>
+            </a:graphic>
+          </wp:inline>
+        </w:drawing>
+      </w:r>
+    </w:p>
+    <w:p>
+      <w:r>
+        <w:t>Aquí se había obtenido un error, porque como valor predeterminado cuando inicia la radio se tenía 0.00, pero el valor que se espera realmente es 87.9.</w:t>
+      </w:r>
+    </w:p>
+    <w:p>
+      <w:r>
+        <w:rPr>
+          <w:noProof/>
+          <w:lang w:eastAsia="es-GT"/>
+        </w:rPr>
+        <w:drawing>
+          <wp:inline distT="0" distB="0" distL="0" distR="0" wp14:anchorId="17BE0489" wp14:editId="435FCCEB">
+            <wp:extent cx="4086225" cy="1940098"/>
+            <wp:effectExtent l="0" t="0" r="0" b="3175"/>
+            <wp:docPr id="5" name="Imagen 5"/>
+            <wp:cNvGraphicFramePr>
+              <a:graphicFrameLocks xmlns:a="http://schemas.openxmlformats.org/drawingml/2006/main" noChangeAspect="1"/>
+            </wp:cNvGraphicFramePr>
+            <a:graphic xmlns:a="http://schemas.openxmlformats.org/drawingml/2006/main">
+              <a:graphicData uri="http://schemas.openxmlformats.org/drawingml/2006/picture">
+                <pic:pic xmlns:pic="http://schemas.openxmlformats.org/drawingml/2006/picture">
+                  <pic:nvPicPr>
+                    <pic:cNvPr id="1" name=""/>
+                    <pic:cNvPicPr/>
+                  </pic:nvPicPr>
+                  <pic:blipFill rotWithShape="1">
+                    <a:blip r:embed="rId10"/>
+                    <a:srcRect t="68525" r="59606" b="5514"/>
+                    <a:stretch/>
+                  </pic:blipFill>
+                  <pic:spPr bwMode="auto">
+                    <a:xfrm>
+                      <a:off x="0" y="0"/>
+                      <a:ext cx="4096319" cy="1944890"/>
+                    </a:xfrm>
+                    <a:prstGeom prst="rect">
+                      <a:avLst/>
+                    </a:prstGeom>
+                    <a:ln>
+                      <a:noFill/>
+                    </a:ln>
+                    <a:extLst>
+                      <a:ext uri="{53640926-AAD7-44D8-BBD7-CCE9431645EC}">
+                        <a14:shadowObscured xmlns:a14="http://schemas.microsoft.com/office/drawing/2010/main"/>
+                      </a:ext>
+                    </a:extLst>
+                  </pic:spPr>
+                </pic:pic>
+              </a:graphicData>
+            </a:graphic>
+          </wp:inline>
+        </w:drawing>
+      </w:r>
+    </w:p>
+    <w:p>
+      <w:r>
+        <w:t xml:space="preserve">Al hacer este cambio, todas las pruebas han sido exitosas. </w:t>
+      </w:r>
       <w:bookmarkStart w:id="0" w:name="_GoBack"/>
       <w:bookmarkEnd w:id="0"/>
     </w:p>
+    <w:p/>
     <w:sectPr>
       <w:pgSz w:w="12240" w:h="15840"/>
       <w:pgMar w:top="1417" w:right="1701" w:bottom="1417" w:left="1701" w:header="708" w:footer="708" w:gutter="0"/>
@@ -341,6 +502,103 @@
     </w:sectPr>
   </w:body>
 </w:document>
+</file>
+
+<file path=word/numbering.xml><?xml version="1.0" encoding="utf-8"?>
+<w:numbering xmlns:wpc="http://schemas.microsoft.com/office/word/2010/wordprocessingCanvas" xmlns:cx="http://schemas.microsoft.com/office/drawing/2014/chartex" xmlns:cx1="http://schemas.microsoft.com/office/drawing/2015/9/8/chartex" xmlns:cx2="http://schemas.microsoft.com/office/drawing/2015/10/21/chartex" xmlns:mc="http://schemas.openxmlformats.org/markup-compatibility/2006" xmlns:o="urn:schemas-microsoft-com:office:office" xmlns:r="http://schemas.openxmlformats.org/officeDocument/2006/relationships" xmlns:m="http://schemas.openxmlformats.org/officeDocument/2006/math" xmlns:v="urn:schemas-microsoft-com:vml" xmlns:wp14="http://schemas.microsoft.com/office/word/2010/wordprocessingDrawing" xmlns:wp="http://schemas.openxmlformats.org/drawingml/2006/wordprocessingDrawing" xmlns:w10="urn:schemas-microsoft-com:office:word" xmlns:w="http://schemas.openxmlformats.org/wordprocessingml/2006/main" xmlns:w14="http://schemas.microsoft.com/office/word/2010/wordml" xmlns:w15="http://schemas.microsoft.com/office/word/2012/wordml" xmlns:w16se="http://schemas.microsoft.com/office/word/2015/wordml/symex" xmlns:wpg="http://schemas.microsoft.com/office/word/2010/wordprocessingGroup" xmlns:wpi="http://schemas.microsoft.com/office/word/2010/wordprocessingInk" xmlns:wne="http://schemas.microsoft.com/office/word/2006/wordml" xmlns:wps="http://schemas.microsoft.com/office/word/2010/wordprocessingShape" mc:Ignorable="w14 w15 w16se wp14">
+  <w:abstractNum w:abstractNumId="0" w15:restartNumberingAfterBreak="0">
+    <w:nsid w:val="11F92A6E"/>
+    <w:multiLevelType w:val="hybridMultilevel"/>
+    <w:tmpl w:val="35A8FFEC"/>
+    <w:lvl w:ilvl="0" w:tplc="100A000F">
+      <w:start w:val="1"/>
+      <w:numFmt w:val="decimal"/>
+      <w:lvlText w:val="%1."/>
+      <w:lvlJc w:val="left"/>
+      <w:pPr>
+        <w:ind w:left="720" w:hanging="360"/>
+      </w:pPr>
+      <w:rPr>
+        <w:rFonts w:hint="default"/>
+      </w:rPr>
+    </w:lvl>
+    <w:lvl w:ilvl="1" w:tplc="100A0019" w:tentative="1">
+      <w:start w:val="1"/>
+      <w:numFmt w:val="lowerLetter"/>
+      <w:lvlText w:val="%2."/>
+      <w:lvlJc w:val="left"/>
+      <w:pPr>
+        <w:ind w:left="1440" w:hanging="360"/>
+      </w:pPr>
+    </w:lvl>
+    <w:lvl w:ilvl="2" w:tplc="100A001B" w:tentative="1">
+      <w:start w:val="1"/>
+      <w:numFmt w:val="lowerRoman"/>
+      <w:lvlText w:val="%3."/>
+      <w:lvlJc w:val="right"/>
+      <w:pPr>
+        <w:ind w:left="2160" w:hanging="180"/>
+      </w:pPr>
+    </w:lvl>
+    <w:lvl w:ilvl="3" w:tplc="100A000F" w:tentative="1">
+      <w:start w:val="1"/>
+      <w:numFmt w:val="decimal"/>
+      <w:lvlText w:val="%4."/>
+      <w:lvlJc w:val="left"/>
+      <w:pPr>
+        <w:ind w:left="2880" w:hanging="360"/>
+      </w:pPr>
+    </w:lvl>
+    <w:lvl w:ilvl="4" w:tplc="100A0019" w:tentative="1">
+      <w:start w:val="1"/>
+      <w:numFmt w:val="lowerLetter"/>
+      <w:lvlText w:val="%5."/>
+      <w:lvlJc w:val="left"/>
+      <w:pPr>
+        <w:ind w:left="3600" w:hanging="360"/>
+      </w:pPr>
+    </w:lvl>
+    <w:lvl w:ilvl="5" w:tplc="100A001B" w:tentative="1">
+      <w:start w:val="1"/>
+      <w:numFmt w:val="lowerRoman"/>
+      <w:lvlText w:val="%6."/>
+      <w:lvlJc w:val="right"/>
+      <w:pPr>
+        <w:ind w:left="4320" w:hanging="180"/>
+      </w:pPr>
+    </w:lvl>
+    <w:lvl w:ilvl="6" w:tplc="100A000F" w:tentative="1">
+      <w:start w:val="1"/>
+      <w:numFmt w:val="decimal"/>
+      <w:lvlText w:val="%7."/>
+      <w:lvlJc w:val="left"/>
+      <w:pPr>
+        <w:ind w:left="5040" w:hanging="360"/>
+      </w:pPr>
+    </w:lvl>
+    <w:lvl w:ilvl="7" w:tplc="100A0019" w:tentative="1">
+      <w:start w:val="1"/>
+      <w:numFmt w:val="lowerLetter"/>
+      <w:lvlText w:val="%8."/>
+      <w:lvlJc w:val="left"/>
+      <w:pPr>
+        <w:ind w:left="5760" w:hanging="360"/>
+      </w:pPr>
+    </w:lvl>
+    <w:lvl w:ilvl="8" w:tplc="100A001B" w:tentative="1">
+      <w:start w:val="1"/>
+      <w:numFmt w:val="lowerRoman"/>
+      <w:lvlText w:val="%9."/>
+      <w:lvlJc w:val="right"/>
+      <w:pPr>
+        <w:ind w:left="6480" w:hanging="180"/>
+      </w:pPr>
+    </w:lvl>
+  </w:abstractNum>
+  <w:num w:numId="1">
+    <w:abstractNumId w:val="0"/>
+  </w:num>
+</w:numbering>
 </file>
 
 <file path=word/styles.xml><?xml version="1.0" encoding="utf-8"?>
@@ -466,6 +724,7 @@
     <w:lsdException w:name="HTML Sample" w:semiHidden="1" w:unhideWhenUsed="1"/>
     <w:lsdException w:name="HTML Typewriter" w:semiHidden="1" w:unhideWhenUsed="1"/>
     <w:lsdException w:name="HTML Variable" w:semiHidden="1" w:unhideWhenUsed="1"/>
+    <w:lsdException w:name="Normal Table" w:semiHidden="1" w:unhideWhenUsed="1"/>
     <w:lsdException w:name="annotation subject" w:semiHidden="1" w:unhideWhenUsed="1"/>
     <w:lsdException w:name="No List" w:semiHidden="1" w:unhideWhenUsed="1"/>
     <w:lsdException w:name="Outline List 1" w:semiHidden="1" w:unhideWhenUsed="1"/>
@@ -512,8 +771,10 @@
     <w:lsdException w:name="Table Subtle 2" w:semiHidden="1" w:unhideWhenUsed="1"/>
     <w:lsdException w:name="Table Web 1" w:semiHidden="1" w:unhideWhenUsed="1"/>
     <w:lsdException w:name="Table Web 2" w:semiHidden="1" w:unhideWhenUsed="1"/>
+    <w:lsdException w:name="Table Web 3" w:semiHidden="1" w:unhideWhenUsed="1"/>
     <w:lsdException w:name="Balloon Text" w:semiHidden="1" w:unhideWhenUsed="1"/>
     <w:lsdException w:name="Table Grid" w:uiPriority="39"/>
+    <w:lsdException w:name="Table Theme" w:semiHidden="1" w:unhideWhenUsed="1"/>
     <w:lsdException w:name="Placeholder Text" w:semiHidden="1"/>
     <w:lsdException w:name="No Spacing" w:uiPriority="1" w:qFormat="1"/>
     <w:lsdException w:name="Light Shading" w:uiPriority="60"/>
@@ -761,6 +1022,17 @@
     <w:uiPriority w:val="99"/>
     <w:semiHidden/>
     <w:unhideWhenUsed/>
+  </w:style>
+  <w:style w:type="paragraph" w:styleId="Prrafodelista">
+    <w:name w:val="List Paragraph"/>
+    <w:basedOn w:val="Normal"/>
+    <w:uiPriority w:val="34"/>
+    <w:qFormat/>
+    <w:rsid w:val="00D95C65"/>
+    <w:pPr>
+      <w:ind w:left="720"/>
+      <w:contextualSpacing/>
+    </w:pPr>
   </w:style>
 </w:styles>
 </file>

</xml_diff>

<commit_message>
Version con fotos de prueba con otros grupos
</commit_message>
<xml_diff>
--- a/hdt1fotos.docx
+++ b/hdt1fotos.docx
@@ -490,10 +490,338 @@
       <w:r>
         <w:t xml:space="preserve">Al hacer este cambio, todas las pruebas han sido exitosas. </w:t>
       </w:r>
+    </w:p>
+    <w:p>
+      <w:pPr>
+        <w:pStyle w:val="Prrafodelista"/>
+        <w:numPr>
+          <w:ilvl w:val="0"/>
+          <w:numId w:val="1"/>
+        </w:numPr>
+      </w:pPr>
+      <w:r>
+        <w:t>Prueba con interfaz gráfica de otros grupos</w:t>
+      </w:r>
+      <w:r>
+        <w:br/>
+        <w:t xml:space="preserve">3.1 Usando la interfaz del grupo de Custodio y </w:t>
+      </w:r>
+      <w:proofErr w:type="spellStart"/>
+      <w:r>
+        <w:t>Brolo</w:t>
+      </w:r>
+      <w:proofErr w:type="spellEnd"/>
+      <w:r>
+        <w:t>:</w:t>
+      </w:r>
+      <w:r>
+        <w:rPr>
+          <w:noProof/>
+          <w:lang w:eastAsia="es-GT"/>
+        </w:rPr>
+        <w:lastRenderedPageBreak/>
+        <w:drawing>
+          <wp:inline distT="0" distB="0" distL="0" distR="0" wp14:anchorId="2346400A" wp14:editId="452CDF42">
+            <wp:extent cx="3040083" cy="2138605"/>
+            <wp:effectExtent l="0" t="0" r="8255" b="0"/>
+            <wp:docPr id="7" name="Imagen 7"/>
+            <wp:cNvGraphicFramePr>
+              <a:graphicFrameLocks xmlns:a="http://schemas.openxmlformats.org/drawingml/2006/main" noChangeAspect="1"/>
+            </wp:cNvGraphicFramePr>
+            <a:graphic xmlns:a="http://schemas.openxmlformats.org/drawingml/2006/main">
+              <a:graphicData uri="http://schemas.openxmlformats.org/drawingml/2006/picture">
+                <pic:pic xmlns:pic="http://schemas.openxmlformats.org/drawingml/2006/picture">
+                  <pic:nvPicPr>
+                    <pic:cNvPr id="1" name=""/>
+                    <pic:cNvPicPr/>
+                  </pic:nvPicPr>
+                  <pic:blipFill rotWithShape="1">
+                    <a:blip r:embed="rId11"/>
+                    <a:srcRect l="18411" t="13556" r="23823" b="14168"/>
+                    <a:stretch/>
+                  </pic:blipFill>
+                  <pic:spPr bwMode="auto">
+                    <a:xfrm>
+                      <a:off x="0" y="0"/>
+                      <a:ext cx="3257813" cy="2291771"/>
+                    </a:xfrm>
+                    <a:prstGeom prst="rect">
+                      <a:avLst/>
+                    </a:prstGeom>
+                    <a:ln>
+                      <a:noFill/>
+                    </a:ln>
+                    <a:extLst>
+                      <a:ext uri="{53640926-AAD7-44D8-BBD7-CCE9431645EC}">
+                        <a14:shadowObscured xmlns:a14="http://schemas.microsoft.com/office/drawing/2010/main"/>
+                      </a:ext>
+                    </a:extLst>
+                  </pic:spPr>
+                </pic:pic>
+              </a:graphicData>
+            </a:graphic>
+          </wp:inline>
+        </w:drawing>
+      </w:r>
+      <w:r>
+        <w:rPr>
+          <w:noProof/>
+          <w:lang w:eastAsia="es-GT"/>
+        </w:rPr>
+        <w:drawing>
+          <wp:inline distT="0" distB="0" distL="0" distR="0">
+            <wp:extent cx="5612130" cy="3155315"/>
+            <wp:effectExtent l="0" t="0" r="7620" b="6985"/>
+            <wp:docPr id="9" name="Imagen 9"/>
+            <wp:cNvGraphicFramePr>
+              <a:graphicFrameLocks xmlns:a="http://schemas.openxmlformats.org/drawingml/2006/main" noChangeAspect="1"/>
+            </wp:cNvGraphicFramePr>
+            <a:graphic xmlns:a="http://schemas.openxmlformats.org/drawingml/2006/main">
+              <a:graphicData uri="http://schemas.openxmlformats.org/drawingml/2006/picture">
+                <pic:pic xmlns:pic="http://schemas.openxmlformats.org/drawingml/2006/picture">
+                  <pic:nvPicPr>
+                    <pic:cNvPr id="9" name="2016-07-11 (2).png"/>
+                    <pic:cNvPicPr/>
+                  </pic:nvPicPr>
+                  <pic:blipFill>
+                    <a:blip r:embed="rId12" cstate="print">
+                      <a:extLst>
+                        <a:ext uri="{28A0092B-C50C-407E-A947-70E740481C1C}">
+                          <a14:useLocalDpi xmlns:a14="http://schemas.microsoft.com/office/drawing/2010/main" val="0"/>
+                        </a:ext>
+                      </a:extLst>
+                    </a:blip>
+                    <a:stretch>
+                      <a:fillRect/>
+                    </a:stretch>
+                  </pic:blipFill>
+                  <pic:spPr>
+                    <a:xfrm>
+                      <a:off x="0" y="0"/>
+                      <a:ext cx="5612130" cy="3155315"/>
+                    </a:xfrm>
+                    <a:prstGeom prst="rect">
+                      <a:avLst/>
+                    </a:prstGeom>
+                  </pic:spPr>
+                </pic:pic>
+              </a:graphicData>
+            </a:graphic>
+          </wp:inline>
+        </w:drawing>
+      </w:r>
+    </w:p>
+    <w:p>
+      <w:pPr>
+        <w:ind w:left="720"/>
+      </w:pPr>
+      <w:r>
+        <w:t xml:space="preserve">3.2 Usando la interfaz de </w:t>
+      </w:r>
+      <w:r>
+        <w:t xml:space="preserve">Calderón y </w:t>
+      </w:r>
+      <w:proofErr w:type="spellStart"/>
+      <w:r>
+        <w:t>Azmitia</w:t>
+      </w:r>
+      <w:proofErr w:type="spellEnd"/>
+    </w:p>
+    <w:p>
+      <w:pPr>
+        <w:ind w:left="720"/>
+      </w:pPr>
+      <w:r>
+        <w:rPr>
+          <w:noProof/>
+          <w:lang w:eastAsia="es-GT"/>
+        </w:rPr>
+        <w:lastRenderedPageBreak/>
+        <w:drawing>
+          <wp:inline distT="0" distB="0" distL="0" distR="0" wp14:anchorId="4D1B2BE9" wp14:editId="0B8D11EE">
+            <wp:extent cx="4733613" cy="3004457"/>
+            <wp:effectExtent l="0" t="0" r="0" b="5715"/>
+            <wp:docPr id="10" name="Imagen 10"/>
+            <wp:cNvGraphicFramePr>
+              <a:graphicFrameLocks xmlns:a="http://schemas.openxmlformats.org/drawingml/2006/main" noChangeAspect="1"/>
+            </wp:cNvGraphicFramePr>
+            <a:graphic xmlns:a="http://schemas.openxmlformats.org/drawingml/2006/main">
+              <a:graphicData uri="http://schemas.openxmlformats.org/drawingml/2006/picture">
+                <pic:pic xmlns:pic="http://schemas.openxmlformats.org/drawingml/2006/picture">
+                  <pic:nvPicPr>
+                    <pic:cNvPr id="1" name=""/>
+                    <pic:cNvPicPr/>
+                  </pic:nvPicPr>
+                  <pic:blipFill rotWithShape="1">
+                    <a:blip r:embed="rId13"/>
+                    <a:srcRect t="8281" r="33324" b="16448"/>
+                    <a:stretch/>
+                  </pic:blipFill>
+                  <pic:spPr bwMode="auto">
+                    <a:xfrm>
+                      <a:off x="0" y="0"/>
+                      <a:ext cx="4741737" cy="3009613"/>
+                    </a:xfrm>
+                    <a:prstGeom prst="rect">
+                      <a:avLst/>
+                    </a:prstGeom>
+                    <a:ln>
+                      <a:noFill/>
+                    </a:ln>
+                    <a:extLst>
+                      <a:ext uri="{53640926-AAD7-44D8-BBD7-CCE9431645EC}">
+                        <a14:shadowObscured xmlns:a14="http://schemas.microsoft.com/office/drawing/2010/main"/>
+                      </a:ext>
+                    </a:extLst>
+                  </pic:spPr>
+                </pic:pic>
+              </a:graphicData>
+            </a:graphic>
+          </wp:inline>
+        </w:drawing>
+      </w:r>
+    </w:p>
+    <w:p>
+      <w:pPr>
+        <w:ind w:left="720"/>
+      </w:pPr>
+      <w:r>
+        <w:rPr>
+          <w:noProof/>
+          <w:lang w:eastAsia="es-GT"/>
+        </w:rPr>
+        <w:drawing>
+          <wp:inline distT="0" distB="0" distL="0" distR="0" wp14:anchorId="27008A96" wp14:editId="78A0F803">
+            <wp:extent cx="4527612" cy="1793174"/>
+            <wp:effectExtent l="0" t="0" r="6350" b="0"/>
+            <wp:docPr id="11" name="Imagen 11"/>
+            <wp:cNvGraphicFramePr>
+              <a:graphicFrameLocks xmlns:a="http://schemas.openxmlformats.org/drawingml/2006/main" noChangeAspect="1"/>
+            </wp:cNvGraphicFramePr>
+            <a:graphic xmlns:a="http://schemas.openxmlformats.org/drawingml/2006/main">
+              <a:graphicData uri="http://schemas.openxmlformats.org/drawingml/2006/picture">
+                <pic:pic xmlns:pic="http://schemas.openxmlformats.org/drawingml/2006/picture">
+                  <pic:nvPicPr>
+                    <pic:cNvPr id="1" name=""/>
+                    <pic:cNvPicPr/>
+                  </pic:nvPicPr>
+                  <pic:blipFill rotWithShape="1">
+                    <a:blip r:embed="rId14"/>
+                    <a:srcRect l="25816" t="26357" r="31441" b="43534"/>
+                    <a:stretch/>
+                  </pic:blipFill>
+                  <pic:spPr bwMode="auto">
+                    <a:xfrm>
+                      <a:off x="0" y="0"/>
+                      <a:ext cx="4550472" cy="1802228"/>
+                    </a:xfrm>
+                    <a:prstGeom prst="rect">
+                      <a:avLst/>
+                    </a:prstGeom>
+                    <a:ln>
+                      <a:noFill/>
+                    </a:ln>
+                    <a:extLst>
+                      <a:ext uri="{53640926-AAD7-44D8-BBD7-CCE9431645EC}">
+                        <a14:shadowObscured xmlns:a14="http://schemas.microsoft.com/office/drawing/2010/main"/>
+                      </a:ext>
+                    </a:extLst>
+                  </pic:spPr>
+                </pic:pic>
+              </a:graphicData>
+            </a:graphic>
+          </wp:inline>
+        </w:drawing>
+      </w:r>
+    </w:p>
+    <w:p>
+      <w:pPr>
+        <w:ind w:left="720"/>
+      </w:pPr>
+    </w:p>
+    <w:p>
+      <w:pPr>
+        <w:pStyle w:val="Prrafodelista"/>
+        <w:numPr>
+          <w:ilvl w:val="0"/>
+          <w:numId w:val="1"/>
+        </w:numPr>
+      </w:pPr>
+      <w:r>
+        <w:t>Usando nuestra interfaz gráfica con la implementación de otro grupo</w:t>
+      </w:r>
+    </w:p>
+    <w:p>
+      <w:r>
+        <w:rPr>
+          <w:noProof/>
+          <w:lang w:eastAsia="es-GT"/>
+        </w:rPr>
+        <w:lastRenderedPageBreak/>
+        <w:drawing>
+          <wp:inline distT="0" distB="0" distL="0" distR="0" wp14:anchorId="7887B65A" wp14:editId="0D29424D">
+            <wp:extent cx="3524250" cy="3155315"/>
+            <wp:effectExtent l="0" t="0" r="0" b="6985"/>
+            <wp:docPr id="12" name="Imagen 12"/>
+            <wp:cNvGraphicFramePr>
+              <a:graphicFrameLocks xmlns:a="http://schemas.openxmlformats.org/drawingml/2006/main" noChangeAspect="1"/>
+            </wp:cNvGraphicFramePr>
+            <a:graphic xmlns:a="http://schemas.openxmlformats.org/drawingml/2006/main">
+              <a:graphicData uri="http://schemas.openxmlformats.org/drawingml/2006/picture">
+                <pic:pic xmlns:pic="http://schemas.openxmlformats.org/drawingml/2006/picture">
+                  <pic:nvPicPr>
+                    <pic:cNvPr id="1" name=""/>
+                    <pic:cNvPicPr/>
+                  </pic:nvPicPr>
+                  <pic:blipFill rotWithShape="1">
+                    <a:blip r:embed="rId15"/>
+                    <a:srcRect r="37203"/>
+                    <a:stretch/>
+                  </pic:blipFill>
+                  <pic:spPr bwMode="auto">
+                    <a:xfrm>
+                      <a:off x="0" y="0"/>
+                      <a:ext cx="3524250" cy="3155315"/>
+                    </a:xfrm>
+                    <a:prstGeom prst="rect">
+                      <a:avLst/>
+                    </a:prstGeom>
+                    <a:ln>
+                      <a:noFill/>
+                    </a:ln>
+                    <a:extLst>
+                      <a:ext uri="{53640926-AAD7-44D8-BBD7-CCE9431645EC}">
+                        <a14:shadowObscured xmlns:a14="http://schemas.microsoft.com/office/drawing/2010/main"/>
+                      </a:ext>
+                    </a:extLst>
+                  </pic:spPr>
+                </pic:pic>
+              </a:graphicData>
+            </a:graphic>
+          </wp:inline>
+        </w:drawing>
+      </w:r>
+    </w:p>
+    <w:p>
+      <w:pPr>
+        <w:rPr>
+          <w:u w:val="single"/>
+        </w:rPr>
+      </w:pPr>
+      <w:r>
+        <w:t xml:space="preserve">Aquí se </w:t>
+      </w:r>
+      <w:proofErr w:type="spellStart"/>
+      <w:r>
+        <w:t>uso</w:t>
+      </w:r>
+      <w:proofErr w:type="spellEnd"/>
+      <w:r>
+        <w:t xml:space="preserve"> la implementación del grupo de Mendoza, Jo y Miranda con nuestra GUI. </w:t>
+      </w:r>
       <w:bookmarkStart w:id="0" w:name="_GoBack"/>
       <w:bookmarkEnd w:id="0"/>
     </w:p>
-    <w:p/>
     <w:sectPr>
       <w:pgSz w:w="12240" w:h="15840"/>
       <w:pgMar w:top="1417" w:right="1701" w:bottom="1417" w:left="1701" w:header="708" w:footer="708" w:gutter="0"/>
@@ -522,7 +850,7 @@
         <w:rFonts w:hint="default"/>
       </w:rPr>
     </w:lvl>
-    <w:lvl w:ilvl="1" w:tplc="100A0019" w:tentative="1">
+    <w:lvl w:ilvl="1" w:tplc="100A0019">
       <w:start w:val="1"/>
       <w:numFmt w:val="lowerLetter"/>
       <w:lvlText w:val="%2."/>

</xml_diff>